<commit_message>
Added ready course work docs
</commit_message>
<xml_diff>
--- a/Docs/TaskPage.docx
+++ b/Docs/TaskPage.docx
@@ -4,195 +4,257 @@
   <w:body>
     <w:p>
       <w:pPr>
+        <w:spacing w:line="360" w:lineRule="auto"/>
         <w:jc w:val="center"/>
         <w:rPr>
-          <w:rFonts w:ascii="Times New Roman" w:eastAsia="Calibri" w:hAnsi="Times New Roman" w:cs="Times New Roman"/>
-          <w:sz w:val="28"/>
-          <w:szCs w:val="28"/>
-        </w:rPr>
-      </w:pPr>
-      <w:r>
-        <w:rPr>
-          <w:rFonts w:ascii="Times New Roman" w:eastAsia="Calibri" w:hAnsi="Times New Roman" w:cs="Times New Roman"/>
-          <w:sz w:val="28"/>
-          <w:szCs w:val="28"/>
-        </w:rPr>
-        <w:t>ЗАДАНИЕ</w:t>
+          <w:rFonts w:ascii="Times New Roman" w:hAnsi="Times New Roman" w:cs="Times New Roman"/>
+          <w:sz w:val="28"/>
+          <w:szCs w:val="28"/>
+        </w:rPr>
+      </w:pPr>
+      <w:bookmarkStart w:id="0" w:name="_GoBack"/>
+      <w:bookmarkEnd w:id="0"/>
+      <w:r>
+        <w:rPr>
+          <w:rFonts w:ascii="Times New Roman" w:hAnsi="Times New Roman" w:cs="Times New Roman"/>
+          <w:sz w:val="28"/>
+          <w:szCs w:val="28"/>
+        </w:rPr>
+        <w:t>1</w:t>
+      </w:r>
+      <w:r>
+        <w:rPr>
+          <w:rFonts w:ascii="Times New Roman" w:hAnsi="Times New Roman" w:cs="Times New Roman"/>
+          <w:sz w:val="28"/>
+          <w:szCs w:val="28"/>
+        </w:rPr>
+        <w:t xml:space="preserve">Учреждение образования                                                                    </w:t>
+      </w:r>
+      <w:proofErr w:type="gramStart"/>
+      <w:r>
+        <w:rPr>
+          <w:rFonts w:ascii="Times New Roman" w:hAnsi="Times New Roman" w:cs="Times New Roman"/>
+          <w:sz w:val="28"/>
+          <w:szCs w:val="28"/>
+        </w:rPr>
+        <w:t xml:space="preserve">   «</w:t>
+      </w:r>
+      <w:proofErr w:type="gramEnd"/>
+      <w:r>
+        <w:rPr>
+          <w:rFonts w:ascii="Times New Roman" w:hAnsi="Times New Roman" w:cs="Times New Roman"/>
+          <w:sz w:val="28"/>
+          <w:szCs w:val="28"/>
+        </w:rPr>
+        <w:t>Белорусский государственный университет информатики                                   и радиоэлектроники»</w:t>
       </w:r>
     </w:p>
     <w:p>
       <w:pPr>
+        <w:spacing w:line="360" w:lineRule="auto"/>
         <w:jc w:val="center"/>
         <w:rPr>
-          <w:rFonts w:ascii="Times New Roman" w:eastAsia="Calibri" w:hAnsi="Times New Roman" w:cs="Times New Roman"/>
-          <w:sz w:val="28"/>
-          <w:szCs w:val="28"/>
-        </w:rPr>
-      </w:pPr>
+          <w:rFonts w:ascii="Times New Roman" w:hAnsi="Times New Roman" w:cs="Times New Roman"/>
+          <w:sz w:val="28"/>
+          <w:szCs w:val="28"/>
+        </w:rPr>
+      </w:pPr>
+      <w:r>
+        <w:rPr>
+          <w:rFonts w:ascii="Times New Roman" w:hAnsi="Times New Roman" w:cs="Times New Roman"/>
+          <w:sz w:val="28"/>
+          <w:szCs w:val="28"/>
+        </w:rPr>
+        <w:t>Факультет компьютерных систем и сетей</w:t>
+      </w:r>
     </w:p>
     <w:p>
       <w:pPr>
         <w:jc w:val="center"/>
         <w:rPr>
-          <w:rFonts w:ascii="Times New Roman" w:eastAsia="Calibri" w:hAnsi="Times New Roman" w:cs="Times New Roman"/>
-          <w:sz w:val="28"/>
-          <w:szCs w:val="28"/>
-        </w:rPr>
-      </w:pPr>
-      <w:r>
-        <w:rPr>
-          <w:rFonts w:ascii="Times New Roman" w:eastAsia="Calibri" w:hAnsi="Times New Roman" w:cs="Times New Roman"/>
-          <w:sz w:val="28"/>
-          <w:szCs w:val="28"/>
-        </w:rPr>
-        <w:t>по курсовому проектированию студента</w:t>
-      </w:r>
+          <w:rFonts w:ascii="Times New Roman" w:hAnsi="Times New Roman" w:cs="Times New Roman"/>
+          <w:sz w:val="28"/>
+          <w:szCs w:val="28"/>
+        </w:rPr>
+      </w:pPr>
     </w:p>
     <w:p>
       <w:pPr>
-        <w:jc w:val="center"/>
-        <w:rPr>
-          <w:rFonts w:ascii="Times New Roman" w:eastAsia="Calibri" w:hAnsi="Times New Roman" w:cs="Times New Roman"/>
-          <w:sz w:val="28"/>
-          <w:szCs w:val="28"/>
-        </w:rPr>
-      </w:pPr>
-      <w:r>
-        <w:rPr>
-          <w:rFonts w:ascii="Times New Roman" w:eastAsia="Calibri" w:hAnsi="Times New Roman" w:cs="Times New Roman"/>
-          <w:sz w:val="28"/>
-          <w:szCs w:val="28"/>
-        </w:rPr>
-        <w:t>Ткачева Егора Витальевича</w:t>
+        <w:spacing w:line="240" w:lineRule="auto"/>
+        <w:ind w:left="4956" w:firstLine="708"/>
+        <w:rPr>
+          <w:rFonts w:ascii="Times New Roman" w:hAnsi="Times New Roman" w:cs="Times New Roman"/>
+          <w:sz w:val="28"/>
+          <w:szCs w:val="28"/>
+        </w:rPr>
+      </w:pPr>
+      <w:r>
+        <w:rPr>
+          <w:rFonts w:ascii="Times New Roman" w:hAnsi="Times New Roman" w:cs="Times New Roman"/>
+          <w:sz w:val="28"/>
+          <w:szCs w:val="28"/>
+        </w:rPr>
+        <w:t xml:space="preserve"> УТВЕРЖДАЮ</w:t>
       </w:r>
     </w:p>
     <w:p>
       <w:pPr>
-        <w:jc w:val="both"/>
-        <w:rPr>
-          <w:rFonts w:ascii="Times New Roman" w:eastAsia="Calibri" w:hAnsi="Times New Roman" w:cs="Times New Roman"/>
-          <w:sz w:val="28"/>
-          <w:szCs w:val="28"/>
-        </w:rPr>
-      </w:pPr>
-      <w:r>
-        <w:rPr>
-          <w:rFonts w:ascii="Times New Roman" w:eastAsia="Calibri" w:hAnsi="Times New Roman" w:cs="Times New Roman"/>
-          <w:i/>
-          <w:color w:val="FFFFFF"/>
-          <w:sz w:val="28"/>
-          <w:szCs w:val="28"/>
-          <w:u w:val="single"/>
-        </w:rPr>
-        <w:t>–––––––––––</w:t>
+        <w:spacing w:line="240" w:lineRule="auto"/>
+        <w:jc w:val="right"/>
+        <w:rPr>
+          <w:rFonts w:ascii="Times New Roman" w:hAnsi="Times New Roman" w:cs="Times New Roman"/>
+          <w:sz w:val="28"/>
+          <w:szCs w:val="28"/>
+        </w:rPr>
+      </w:pPr>
+      <w:r>
+        <w:rPr>
+          <w:rFonts w:ascii="Times New Roman" w:hAnsi="Times New Roman" w:cs="Times New Roman"/>
+          <w:sz w:val="28"/>
+          <w:szCs w:val="28"/>
+        </w:rPr>
+        <w:t>Заведующий кафедрой</w:t>
+      </w:r>
+      <w:r>
+        <w:rPr>
+          <w:rFonts w:ascii="Times New Roman" w:hAnsi="Times New Roman" w:cs="Times New Roman"/>
+          <w:sz w:val="28"/>
+          <w:szCs w:val="28"/>
+        </w:rPr>
+        <w:t xml:space="preserve"> </w:t>
+      </w:r>
+      <w:r>
+        <w:rPr>
+          <w:rFonts w:ascii="Times New Roman" w:hAnsi="Times New Roman" w:cs="Times New Roman"/>
+          <w:sz w:val="28"/>
+          <w:szCs w:val="28"/>
+        </w:rPr>
+        <w:t>Б. В. Никульшин</w:t>
       </w:r>
     </w:p>
     <w:p>
       <w:pPr>
-        <w:jc w:val="both"/>
-        <w:rPr>
-          <w:rFonts w:ascii="Times New Roman" w:eastAsia="Calibri" w:hAnsi="Times New Roman" w:cs="Times New Roman"/>
-          <w:sz w:val="28"/>
-          <w:szCs w:val="28"/>
-        </w:rPr>
-      </w:pPr>
-      <w:r>
-        <w:rPr>
-          <w:rFonts w:ascii="Times New Roman" w:eastAsia="Calibri" w:hAnsi="Times New Roman" w:cs="Times New Roman"/>
-          <w:b/>
-          <w:sz w:val="28"/>
-          <w:szCs w:val="28"/>
-        </w:rPr>
-        <w:t>1</w:t>
-      </w:r>
-      <w:r>
-        <w:rPr>
-          <w:rFonts w:ascii="Times New Roman" w:eastAsia="Calibri" w:hAnsi="Times New Roman" w:cs="Times New Roman"/>
-          <w:sz w:val="28"/>
-          <w:szCs w:val="28"/>
-        </w:rPr>
-        <w:t xml:space="preserve"> Тема проекта</w:t>
-      </w:r>
-      <w:r>
-        <w:rPr>
-          <w:rFonts w:ascii="Times New Roman" w:eastAsia="Calibri" w:hAnsi="Times New Roman" w:cs="Times New Roman"/>
-          <w:sz w:val="28"/>
-          <w:szCs w:val="28"/>
-        </w:rPr>
-        <w:t>:</w:t>
-      </w:r>
-      <w:r>
-        <w:rPr>
-          <w:rFonts w:ascii="Times New Roman" w:eastAsia="Calibri" w:hAnsi="Times New Roman" w:cs="Times New Roman"/>
-          <w:sz w:val="28"/>
-          <w:szCs w:val="28"/>
-        </w:rPr>
-        <w:t xml:space="preserve"> </w:t>
-      </w:r>
-      <w:r>
-        <w:rPr>
-          <w:rFonts w:ascii="Times New Roman" w:eastAsia="Calibri" w:hAnsi="Times New Roman" w:cs="Times New Roman"/>
-          <w:i/>
-          <w:iCs/>
-          <w:sz w:val="28"/>
-          <w:szCs w:val="28"/>
-          <w:u w:val="single"/>
-        </w:rPr>
-        <w:t>«</w:t>
-      </w:r>
-      <w:r>
-        <w:rPr>
-          <w:rFonts w:ascii="Times New Roman" w:eastAsia="Calibri" w:hAnsi="Times New Roman" w:cs="Times New Roman"/>
-          <w:i/>
-          <w:iCs/>
-          <w:sz w:val="28"/>
-          <w:szCs w:val="28"/>
-          <w:u w:val="single"/>
-        </w:rPr>
-        <w:t>Прог</w:t>
-      </w:r>
-      <w:r>
-        <w:rPr>
-          <w:rFonts w:ascii="Times New Roman" w:eastAsia="Calibri" w:hAnsi="Times New Roman" w:cs="Times New Roman"/>
-          <w:i/>
-          <w:iCs/>
-          <w:sz w:val="28"/>
-          <w:szCs w:val="28"/>
-          <w:u w:val="single"/>
-        </w:rPr>
-        <w:t>рамма для чтения книг</w:t>
-      </w:r>
-      <w:r>
-        <w:rPr>
-          <w:rFonts w:ascii="Times New Roman" w:eastAsia="Calibri" w:hAnsi="Times New Roman" w:cs="Times New Roman"/>
-          <w:i/>
-          <w:iCs/>
-          <w:sz w:val="28"/>
-          <w:szCs w:val="28"/>
-          <w:u w:val="single"/>
-        </w:rPr>
-        <w:t>»</w:t>
-      </w:r>
-      <w:r>
-        <w:rPr>
-          <w:rFonts w:ascii="Times New Roman" w:eastAsia="Calibri" w:hAnsi="Times New Roman" w:cs="Times New Roman"/>
-          <w:sz w:val="28"/>
-          <w:szCs w:val="28"/>
-          <w:u w:val="single"/>
-        </w:rPr>
-        <w:t xml:space="preserve">                                                               </w:t>
-      </w:r>
-      <w:r>
-        <w:rPr>
-          <w:rFonts w:ascii="Times New Roman" w:eastAsia="Calibri" w:hAnsi="Times New Roman" w:cs="Times New Roman"/>
-          <w:sz w:val="28"/>
-          <w:szCs w:val="28"/>
-        </w:rPr>
-        <w:t xml:space="preserve">                     </w:t>
+        <w:ind w:left="4956" w:firstLine="708"/>
+        <w:jc w:val="center"/>
+        <w:rPr>
+          <w:rFonts w:ascii="Times New Roman" w:hAnsi="Times New Roman" w:cs="Times New Roman"/>
+          <w:sz w:val="28"/>
+          <w:szCs w:val="28"/>
+        </w:rPr>
+      </w:pPr>
+      <w:r>
+        <w:rPr>
+          <w:rFonts w:ascii="Times New Roman" w:hAnsi="Times New Roman" w:cs="Times New Roman"/>
+          <w:sz w:val="28"/>
+          <w:szCs w:val="28"/>
+        </w:rPr>
+        <w:t>__________________________(подпись)</w:t>
       </w:r>
     </w:p>
     <w:p>
       <w:pPr>
+        <w:jc w:val="right"/>
+        <w:rPr>
+          <w:rFonts w:ascii="Times New Roman" w:hAnsi="Times New Roman" w:cs="Times New Roman"/>
+          <w:sz w:val="28"/>
+          <w:szCs w:val="28"/>
+        </w:rPr>
+      </w:pPr>
+      <w:r>
+        <w:rPr>
+          <w:rFonts w:ascii="Times New Roman" w:hAnsi="Times New Roman" w:cs="Times New Roman"/>
+          <w:sz w:val="28"/>
+          <w:szCs w:val="28"/>
+        </w:rPr>
+        <w:t>«___» ___________2022 г.</w:t>
+      </w:r>
+    </w:p>
+    <w:p>
+      <w:pPr>
+        <w:spacing w:after="0" w:line="360" w:lineRule="auto"/>
+        <w:jc w:val="center"/>
+        <w:rPr>
+          <w:rFonts w:ascii="Times New Roman" w:hAnsi="Times New Roman" w:cs="Times New Roman"/>
+          <w:sz w:val="28"/>
+          <w:szCs w:val="28"/>
+        </w:rPr>
+      </w:pPr>
+      <w:r>
+        <w:rPr>
+          <w:rFonts w:ascii="Times New Roman" w:hAnsi="Times New Roman" w:cs="Times New Roman"/>
+          <w:sz w:val="28"/>
+          <w:szCs w:val="28"/>
+        </w:rPr>
+        <w:t>ЗАДАНИЕ                                                                                                               по курсовому проектированию</w:t>
+      </w:r>
+    </w:p>
+    <w:p>
+      <w:pPr>
+        <w:spacing w:after="0"/>
+        <w:ind w:firstLine="708"/>
+        <w:jc w:val="center"/>
+        <w:rPr>
+          <w:rFonts w:ascii="Times New Roman" w:eastAsia="Calibri" w:hAnsi="Times New Roman" w:cs="Times New Roman"/>
+          <w:i/>
+          <w:color w:val="FFFFFF"/>
+          <w:sz w:val="28"/>
+          <w:szCs w:val="28"/>
+          <w:u w:val="single"/>
+        </w:rPr>
+      </w:pPr>
+      <w:r>
+        <w:rPr>
+          <w:rFonts w:ascii="Times New Roman" w:eastAsia="Calibri" w:hAnsi="Times New Roman" w:cs="Times New Roman"/>
+          <w:sz w:val="28"/>
+          <w:szCs w:val="28"/>
+        </w:rPr>
+        <w:t xml:space="preserve">Студенту </w:t>
+      </w:r>
+      <w:r>
+        <w:rPr>
+          <w:rFonts w:ascii="Times New Roman" w:eastAsia="Calibri" w:hAnsi="Times New Roman" w:cs="Times New Roman"/>
+          <w:sz w:val="28"/>
+          <w:szCs w:val="28"/>
+        </w:rPr>
+        <w:t>Ткачеву Егору Витальевичу</w:t>
+      </w:r>
+      <w:r>
+        <w:rPr>
+          <w:rFonts w:ascii="Times New Roman" w:eastAsia="Calibri" w:hAnsi="Times New Roman" w:cs="Times New Roman"/>
+          <w:i/>
+          <w:color w:val="FFFFFF"/>
+          <w:sz w:val="28"/>
+          <w:szCs w:val="28"/>
+          <w:u w:val="single"/>
+        </w:rPr>
+        <w:t>–</w:t>
+      </w:r>
+    </w:p>
+    <w:p>
+      <w:pPr>
+        <w:spacing w:after="0"/>
+        <w:ind w:firstLine="708"/>
+        <w:jc w:val="center"/>
+        <w:rPr>
+          <w:rFonts w:ascii="Times New Roman" w:eastAsia="Calibri" w:hAnsi="Times New Roman" w:cs="Times New Roman"/>
+          <w:sz w:val="28"/>
+          <w:szCs w:val="28"/>
+        </w:rPr>
+      </w:pPr>
+      <w:r>
+        <w:rPr>
+          <w:rFonts w:ascii="Times New Roman" w:eastAsia="Calibri" w:hAnsi="Times New Roman" w:cs="Times New Roman"/>
+          <w:i/>
+          <w:color w:val="FFFFFF"/>
+          <w:sz w:val="28"/>
+          <w:szCs w:val="28"/>
+          <w:u w:val="single"/>
+        </w:rPr>
+        <w:t>–––––</w:t>
+      </w:r>
+    </w:p>
+    <w:p>
+      <w:pPr>
         <w:jc w:val="both"/>
         <w:rPr>
           <w:rFonts w:ascii="Times New Roman" w:eastAsia="Calibri" w:hAnsi="Times New Roman" w:cs="Times New Roman"/>
@@ -207,6 +269,99 @@
           <w:sz w:val="28"/>
           <w:szCs w:val="28"/>
         </w:rPr>
+        <w:t>1</w:t>
+      </w:r>
+      <w:r>
+        <w:rPr>
+          <w:rFonts w:ascii="Times New Roman" w:eastAsia="Calibri" w:hAnsi="Times New Roman" w:cs="Times New Roman"/>
+          <w:sz w:val="28"/>
+          <w:szCs w:val="28"/>
+        </w:rPr>
+        <w:t xml:space="preserve"> Тема проекта</w:t>
+      </w:r>
+      <w:r>
+        <w:rPr>
+          <w:rFonts w:ascii="Times New Roman" w:eastAsia="Calibri" w:hAnsi="Times New Roman" w:cs="Times New Roman"/>
+          <w:sz w:val="28"/>
+          <w:szCs w:val="28"/>
+        </w:rPr>
+        <w:t>:</w:t>
+      </w:r>
+      <w:r>
+        <w:rPr>
+          <w:rFonts w:ascii="Times New Roman" w:eastAsia="Calibri" w:hAnsi="Times New Roman" w:cs="Times New Roman"/>
+          <w:sz w:val="28"/>
+          <w:szCs w:val="28"/>
+        </w:rPr>
+        <w:t xml:space="preserve"> </w:t>
+      </w:r>
+      <w:r>
+        <w:rPr>
+          <w:rFonts w:ascii="Times New Roman" w:eastAsia="Calibri" w:hAnsi="Times New Roman" w:cs="Times New Roman"/>
+          <w:i/>
+          <w:iCs/>
+          <w:sz w:val="28"/>
+          <w:szCs w:val="28"/>
+          <w:u w:val="single"/>
+        </w:rPr>
+        <w:t>«Прог</w:t>
+      </w:r>
+      <w:r>
+        <w:rPr>
+          <w:rFonts w:ascii="Times New Roman" w:eastAsia="Calibri" w:hAnsi="Times New Roman" w:cs="Times New Roman"/>
+          <w:i/>
+          <w:iCs/>
+          <w:sz w:val="28"/>
+          <w:szCs w:val="28"/>
+          <w:u w:val="single"/>
+        </w:rPr>
+        <w:t>рамма для чтения книг</w:t>
+      </w:r>
+      <w:r>
+        <w:rPr>
+          <w:rFonts w:ascii="Times New Roman" w:eastAsia="Calibri" w:hAnsi="Times New Roman" w:cs="Times New Roman"/>
+          <w:i/>
+          <w:iCs/>
+          <w:sz w:val="28"/>
+          <w:szCs w:val="28"/>
+          <w:u w:val="single"/>
+        </w:rPr>
+        <w:t>»</w:t>
+      </w:r>
+      <w:r>
+        <w:rPr>
+          <w:rFonts w:ascii="Times New Roman" w:eastAsia="Calibri" w:hAnsi="Times New Roman" w:cs="Times New Roman"/>
+          <w:sz w:val="28"/>
+          <w:szCs w:val="28"/>
+          <w:u w:val="single"/>
+        </w:rPr>
+        <w:t xml:space="preserve">                                                               </w:t>
+      </w:r>
+      <w:r>
+        <w:rPr>
+          <w:rFonts w:ascii="Times New Roman" w:eastAsia="Calibri" w:hAnsi="Times New Roman" w:cs="Times New Roman"/>
+          <w:sz w:val="28"/>
+          <w:szCs w:val="28"/>
+        </w:rPr>
+        <w:t xml:space="preserve">                     </w:t>
+      </w:r>
+    </w:p>
+    <w:p>
+      <w:pPr>
+        <w:jc w:val="both"/>
+        <w:rPr>
+          <w:rFonts w:ascii="Times New Roman" w:eastAsia="Calibri" w:hAnsi="Times New Roman" w:cs="Times New Roman"/>
+          <w:sz w:val="28"/>
+          <w:szCs w:val="28"/>
+        </w:rPr>
+      </w:pPr>
+      <w:r>
+        <w:rPr>
+          <w:rFonts w:ascii="Times New Roman" w:eastAsia="Calibri" w:hAnsi="Times New Roman" w:cs="Times New Roman"/>
+          <w:b/>
+          <w:sz w:val="28"/>
+          <w:szCs w:val="28"/>
+        </w:rPr>
         <w:t>2</w:t>
       </w:r>
       <w:r>
@@ -244,7 +399,7 @@
           <w:szCs w:val="28"/>
           <w:u w:val="single"/>
         </w:rPr>
-        <w:t>25</w:t>
+        <w:t>19</w:t>
       </w:r>
       <w:r>
         <w:rPr>
@@ -352,39 +507,63 @@
         <w:ind w:firstLine="708"/>
         <w:rPr>
           <w:rFonts w:ascii="Times New Roman" w:eastAsia="Times New Roman" w:hAnsi="Times New Roman" w:cs="Times New Roman"/>
+          <w:i/>
+          <w:iCs/>
           <w:color w:val="000000"/>
           <w:sz w:val="28"/>
           <w:szCs w:val="28"/>
+          <w:u w:val="single"/>
         </w:rPr>
       </w:pPr>
       <w:r>
         <w:rPr>
           <w:rFonts w:ascii="Times New Roman" w:eastAsia="Times New Roman" w:hAnsi="Times New Roman" w:cs="Times New Roman"/>
           <w:b/>
+          <w:i/>
+          <w:iCs/>
           <w:color w:val="000000"/>
           <w:sz w:val="28"/>
           <w:szCs w:val="28"/>
+          <w:u w:val="single"/>
         </w:rPr>
         <w:t>3.1</w:t>
       </w:r>
       <w:r>
         <w:rPr>
           <w:rFonts w:ascii="Times New Roman" w:eastAsia="Times New Roman" w:hAnsi="Times New Roman" w:cs="Times New Roman"/>
+          <w:i/>
+          <w:iCs/>
           <w:color w:val="000000"/>
           <w:sz w:val="28"/>
           <w:szCs w:val="28"/>
+          <w:u w:val="single"/>
         </w:rPr>
         <w:t xml:space="preserve"> Операционная система: </w:t>
       </w:r>
       <w:r>
         <w:rPr>
           <w:rFonts w:ascii="Times New Roman" w:eastAsia="Times New Roman" w:hAnsi="Times New Roman" w:cs="Times New Roman"/>
+          <w:i/>
+          <w:iCs/>
           <w:color w:val="000000"/>
           <w:sz w:val="28"/>
           <w:szCs w:val="28"/>
+          <w:u w:val="single"/>
           <w:lang w:val="en-US"/>
         </w:rPr>
         <w:t>Windows</w:t>
+      </w:r>
+      <w:r>
+        <w:rPr>
+          <w:rFonts w:ascii="Times New Roman" w:eastAsia="Times New Roman" w:hAnsi="Times New Roman" w:cs="Times New Roman"/>
+          <w:i/>
+          <w:iCs/>
+          <w:color w:val="000000"/>
+          <w:sz w:val="28"/>
+          <w:szCs w:val="28"/>
+          <w:u w:val="single"/>
+        </w:rPr>
+        <w:t>;</w:t>
       </w:r>
     </w:p>
     <w:p>
@@ -399,36 +578,60 @@
         <w:ind w:firstLine="708"/>
         <w:rPr>
           <w:rFonts w:ascii="Times New Roman" w:eastAsia="Calibri" w:hAnsi="Times New Roman" w:cs="Times New Roman"/>
+          <w:i/>
+          <w:iCs/>
           <w:color w:val="000000"/>
           <w:sz w:val="28"/>
           <w:szCs w:val="28"/>
+          <w:u w:val="single"/>
         </w:rPr>
       </w:pPr>
       <w:r>
         <w:rPr>
           <w:rFonts w:ascii="Times New Roman" w:eastAsia="Times New Roman" w:hAnsi="Times New Roman" w:cs="Times New Roman"/>
           <w:b/>
+          <w:i/>
+          <w:iCs/>
           <w:color w:val="000000"/>
           <w:sz w:val="28"/>
           <w:szCs w:val="28"/>
+          <w:u w:val="single"/>
         </w:rPr>
         <w:t>3.2</w:t>
       </w:r>
       <w:r>
         <w:rPr>
           <w:rFonts w:ascii="Times New Roman" w:eastAsia="Times New Roman" w:hAnsi="Times New Roman" w:cs="Times New Roman"/>
+          <w:i/>
+          <w:iCs/>
           <w:color w:val="000000"/>
           <w:sz w:val="28"/>
           <w:szCs w:val="28"/>
-        </w:rPr>
-        <w:t xml:space="preserve"> Языки программирования: С++ и </w:t>
+          <w:u w:val="single"/>
+        </w:rPr>
+        <w:t xml:space="preserve"> </w:t>
       </w:r>
       <w:r>
         <w:rPr>
           <w:rFonts w:ascii="Times New Roman" w:eastAsia="Times New Roman" w:hAnsi="Times New Roman" w:cs="Times New Roman"/>
+          <w:i/>
+          <w:iCs/>
           <w:color w:val="000000"/>
           <w:sz w:val="28"/>
           <w:szCs w:val="28"/>
+          <w:u w:val="single"/>
+        </w:rPr>
+        <w:t xml:space="preserve">Фреймворк </w:t>
+      </w:r>
+      <w:r>
+        <w:rPr>
+          <w:rFonts w:ascii="Times New Roman" w:eastAsia="Times New Roman" w:hAnsi="Times New Roman" w:cs="Times New Roman"/>
+          <w:i/>
+          <w:iCs/>
+          <w:color w:val="000000"/>
+          <w:sz w:val="28"/>
+          <w:szCs w:val="28"/>
+          <w:u w:val="single"/>
           <w:lang w:val="en-US"/>
         </w:rPr>
         <w:t>Qt</w:t>
@@ -436,28 +639,12 @@
       <w:r>
         <w:rPr>
           <w:rFonts w:ascii="Times New Roman" w:eastAsia="Times New Roman" w:hAnsi="Times New Roman" w:cs="Times New Roman"/>
+          <w:i/>
+          <w:iCs/>
           <w:color w:val="000000"/>
           <w:sz w:val="28"/>
           <w:szCs w:val="28"/>
-        </w:rPr>
-        <w:t xml:space="preserve"> </w:t>
-      </w:r>
-      <w:r>
-        <w:rPr>
-          <w:rFonts w:ascii="Times New Roman" w:eastAsia="Times New Roman" w:hAnsi="Times New Roman" w:cs="Times New Roman"/>
-          <w:color w:val="000000"/>
-          <w:sz w:val="28"/>
-          <w:szCs w:val="28"/>
-          <w:lang w:val="en-US"/>
-        </w:rPr>
-        <w:t>Creator</w:t>
-      </w:r>
-      <w:r>
-        <w:rPr>
-          <w:rFonts w:ascii="Times New Roman" w:eastAsia="Times New Roman" w:hAnsi="Times New Roman" w:cs="Times New Roman"/>
-          <w:color w:val="000000"/>
-          <w:sz w:val="28"/>
-          <w:szCs w:val="28"/>
+          <w:u w:val="single"/>
         </w:rPr>
         <w:t>.</w:t>
       </w:r>
@@ -530,29 +717,183 @@
           <w:szCs w:val="28"/>
           <w:u w:val="single"/>
         </w:rPr>
-        <w:t>Введение. 1. Обзор методов и алгоритмов решения</w:t>
-      </w:r>
-      <w:r>
-        <w:rPr>
-          <w:rFonts w:ascii="Times New Roman" w:eastAsia="Calibri" w:hAnsi="Times New Roman" w:cs="Times New Roman"/>
-          <w:i/>
-          <w:iCs/>
-          <w:sz w:val="28"/>
-          <w:szCs w:val="28"/>
-          <w:u w:val="single"/>
-        </w:rPr>
-        <w:t xml:space="preserve"> поставленной задачи</w:t>
-      </w:r>
-      <w:r>
-        <w:rPr>
-          <w:rFonts w:ascii="Times New Roman" w:eastAsia="Calibri" w:hAnsi="Times New Roman" w:cs="Times New Roman"/>
-          <w:i/>
-          <w:iCs/>
-          <w:sz w:val="28"/>
-          <w:szCs w:val="28"/>
-          <w:u w:val="single"/>
-        </w:rPr>
-        <w:t>. 2. Обоснование выбранных методов и алгоритмов. 3. Описание программы для программиста. 4. Описание алгоритмов решения задачи. 5. Руководство пользователя. Заключение. Список литературы. Приложения.</w:t>
+        <w:t xml:space="preserve">Задание на курсовой проект. </w:t>
+      </w:r>
+      <w:r>
+        <w:rPr>
+          <w:rFonts w:ascii="Times New Roman" w:eastAsia="Calibri" w:hAnsi="Times New Roman" w:cs="Times New Roman"/>
+          <w:i/>
+          <w:iCs/>
+          <w:sz w:val="28"/>
+          <w:szCs w:val="28"/>
+          <w:u w:val="single"/>
+        </w:rPr>
+        <w:t xml:space="preserve">Введение. 1. </w:t>
+      </w:r>
+      <w:r>
+        <w:rPr>
+          <w:rFonts w:ascii="Times New Roman" w:eastAsia="Calibri" w:hAnsi="Times New Roman" w:cs="Times New Roman"/>
+          <w:i/>
+          <w:iCs/>
+          <w:sz w:val="28"/>
+          <w:szCs w:val="28"/>
+          <w:u w:val="single"/>
+        </w:rPr>
+        <w:t>Обзор л</w:t>
+      </w:r>
+      <w:r>
+        <w:rPr>
+          <w:rFonts w:ascii="Times New Roman" w:eastAsia="Calibri" w:hAnsi="Times New Roman" w:cs="Times New Roman"/>
+          <w:i/>
+          <w:iCs/>
+          <w:sz w:val="28"/>
+          <w:szCs w:val="28"/>
+          <w:u w:val="single"/>
+        </w:rPr>
+        <w:t>итератур</w:t>
+      </w:r>
+      <w:r>
+        <w:rPr>
+          <w:rFonts w:ascii="Times New Roman" w:eastAsia="Calibri" w:hAnsi="Times New Roman" w:cs="Times New Roman"/>
+          <w:i/>
+          <w:iCs/>
+          <w:sz w:val="28"/>
+          <w:szCs w:val="28"/>
+          <w:u w:val="single"/>
+        </w:rPr>
+        <w:t>ы</w:t>
+      </w:r>
+      <w:r>
+        <w:rPr>
+          <w:rFonts w:ascii="Times New Roman" w:eastAsia="Calibri" w:hAnsi="Times New Roman" w:cs="Times New Roman"/>
+          <w:i/>
+          <w:iCs/>
+          <w:sz w:val="28"/>
+          <w:szCs w:val="28"/>
+          <w:u w:val="single"/>
+        </w:rPr>
+        <w:t>. 2</w:t>
+      </w:r>
+      <w:r>
+        <w:rPr>
+          <w:rFonts w:ascii="Times New Roman" w:eastAsia="Calibri" w:hAnsi="Times New Roman" w:cs="Times New Roman"/>
+          <w:i/>
+          <w:iCs/>
+          <w:sz w:val="28"/>
+          <w:szCs w:val="28"/>
+          <w:u w:val="single"/>
+        </w:rPr>
+        <w:t xml:space="preserve"> Структурное проектирование.</w:t>
+      </w:r>
+      <w:r>
+        <w:rPr>
+          <w:rFonts w:ascii="Times New Roman" w:eastAsia="Calibri" w:hAnsi="Times New Roman" w:cs="Times New Roman"/>
+          <w:i/>
+          <w:iCs/>
+          <w:sz w:val="28"/>
+          <w:szCs w:val="28"/>
+          <w:u w:val="single"/>
+        </w:rPr>
+        <w:t xml:space="preserve"> 3. </w:t>
+      </w:r>
+      <w:r>
+        <w:rPr>
+          <w:rFonts w:ascii="Times New Roman" w:eastAsia="Calibri" w:hAnsi="Times New Roman" w:cs="Times New Roman"/>
+          <w:i/>
+          <w:iCs/>
+          <w:sz w:val="28"/>
+          <w:szCs w:val="28"/>
+          <w:u w:val="single"/>
+        </w:rPr>
+        <w:t xml:space="preserve">Функциональное проектирование. </w:t>
+      </w:r>
+      <w:r>
+        <w:rPr>
+          <w:rFonts w:ascii="Times New Roman" w:eastAsia="Calibri" w:hAnsi="Times New Roman" w:cs="Times New Roman"/>
+          <w:i/>
+          <w:iCs/>
+          <w:sz w:val="28"/>
+          <w:szCs w:val="28"/>
+          <w:u w:val="single"/>
+        </w:rPr>
+        <w:t xml:space="preserve"> 4. </w:t>
+      </w:r>
+      <w:r>
+        <w:rPr>
+          <w:rFonts w:ascii="Times New Roman" w:eastAsia="Calibri" w:hAnsi="Times New Roman" w:cs="Times New Roman"/>
+          <w:i/>
+          <w:iCs/>
+          <w:sz w:val="28"/>
+          <w:szCs w:val="28"/>
+          <w:u w:val="single"/>
+        </w:rPr>
+        <w:t>Руководство пользователя.</w:t>
+      </w:r>
+      <w:r>
+        <w:rPr>
+          <w:rFonts w:ascii="Times New Roman" w:eastAsia="Calibri" w:hAnsi="Times New Roman" w:cs="Times New Roman"/>
+          <w:i/>
+          <w:iCs/>
+          <w:sz w:val="28"/>
+          <w:szCs w:val="28"/>
+          <w:u w:val="single"/>
+        </w:rPr>
+        <w:t xml:space="preserve"> Заключение. Список </w:t>
+      </w:r>
+      <w:r>
+        <w:rPr>
+          <w:rFonts w:ascii="Times New Roman" w:eastAsia="Calibri" w:hAnsi="Times New Roman" w:cs="Times New Roman"/>
+          <w:i/>
+          <w:iCs/>
+          <w:sz w:val="28"/>
+          <w:szCs w:val="28"/>
+          <w:u w:val="single"/>
+        </w:rPr>
+        <w:t>используем</w:t>
+      </w:r>
+      <w:r>
+        <w:rPr>
+          <w:rFonts w:ascii="Times New Roman" w:eastAsia="Calibri" w:hAnsi="Times New Roman" w:cs="Times New Roman"/>
+          <w:i/>
+          <w:iCs/>
+          <w:sz w:val="28"/>
+          <w:szCs w:val="28"/>
+          <w:u w:val="single"/>
+        </w:rPr>
+        <w:t>ой</w:t>
+      </w:r>
+      <w:r>
+        <w:rPr>
+          <w:rFonts w:ascii="Times New Roman" w:eastAsia="Calibri" w:hAnsi="Times New Roman" w:cs="Times New Roman"/>
+          <w:i/>
+          <w:iCs/>
+          <w:sz w:val="28"/>
+          <w:szCs w:val="28"/>
+          <w:u w:val="single"/>
+        </w:rPr>
+        <w:t xml:space="preserve"> </w:t>
+      </w:r>
+      <w:r>
+        <w:rPr>
+          <w:rFonts w:ascii="Times New Roman" w:eastAsia="Calibri" w:hAnsi="Times New Roman" w:cs="Times New Roman"/>
+          <w:i/>
+          <w:iCs/>
+          <w:sz w:val="28"/>
+          <w:szCs w:val="28"/>
+          <w:u w:val="single"/>
+        </w:rPr>
+        <w:t>литературы</w:t>
+      </w:r>
+      <w:r>
+        <w:rPr>
+          <w:rFonts w:ascii="Times New Roman" w:eastAsia="Calibri" w:hAnsi="Times New Roman" w:cs="Times New Roman"/>
+          <w:i/>
+          <w:iCs/>
+          <w:sz w:val="28"/>
+          <w:szCs w:val="28"/>
+          <w:u w:val="single"/>
+        </w:rPr>
+        <w:t>. Приложения.</w:t>
       </w:r>
     </w:p>
     <w:p>
@@ -829,7 +1170,29 @@
           <w:szCs w:val="28"/>
           <w:u w:val="single"/>
         </w:rPr>
-        <w:t> Скриншоты работающей программы</w:t>
+        <w:t> Скриншоты работ</w:t>
+      </w:r>
+      <w:r>
+        <w:rPr>
+          <w:rFonts w:ascii="Times New Roman" w:eastAsia="Calibri" w:hAnsi="Times New Roman" w:cs="Times New Roman"/>
+          <w:i/>
+          <w:iCs/>
+          <w:sz w:val="28"/>
+          <w:szCs w:val="28"/>
+          <w:u w:val="single"/>
+        </w:rPr>
+        <w:t>ы</w:t>
+      </w:r>
+      <w:r>
+        <w:rPr>
+          <w:rFonts w:ascii="Times New Roman" w:eastAsia="Calibri" w:hAnsi="Times New Roman" w:cs="Times New Roman"/>
+          <w:i/>
+          <w:iCs/>
+          <w:sz w:val="28"/>
+          <w:szCs w:val="28"/>
+          <w:u w:val="single"/>
+        </w:rPr>
+        <w:t xml:space="preserve"> программы</w:t>
       </w:r>
     </w:p>
     <w:p>
@@ -851,6 +1214,7 @@
           <w:szCs w:val="28"/>
           <w:u w:val="single"/>
         </w:rPr>
+        <w:lastRenderedPageBreak/>
         <w:t>5.4</w:t>
       </w:r>
       <w:r>
@@ -862,7 +1226,18 @@
           <w:szCs w:val="28"/>
           <w:u w:val="single"/>
         </w:rPr>
-        <w:t xml:space="preserve"> Блок-схема алгоритма</w:t>
+        <w:t xml:space="preserve"> Блок-схема алгоритм</w:t>
+      </w:r>
+      <w:r>
+        <w:rPr>
+          <w:rFonts w:ascii="Times New Roman" w:eastAsia="Calibri" w:hAnsi="Times New Roman" w:cs="Times New Roman"/>
+          <w:i/>
+          <w:iCs/>
+          <w:sz w:val="28"/>
+          <w:szCs w:val="28"/>
+          <w:u w:val="single"/>
+        </w:rPr>
+        <w:t>ов</w:t>
       </w:r>
       <w:r>
         <w:rPr>
@@ -946,8 +1321,11 @@
       <w:pPr>
         <w:rPr>
           <w:rFonts w:ascii="Times New Roman" w:hAnsi="Times New Roman" w:cs="Times New Roman"/>
-          <w:sz w:val="28"/>
-          <w:szCs w:val="28"/>
+          <w:i/>
+          <w:iCs/>
+          <w:sz w:val="28"/>
+          <w:szCs w:val="28"/>
+          <w:u w:val="single"/>
         </w:rPr>
       </w:pPr>
       <w:r>
@@ -966,15 +1344,7 @@
           <w:sz w:val="28"/>
           <w:szCs w:val="28"/>
         </w:rPr>
-        <w:t xml:space="preserve"> </w:t>
-      </w:r>
-      <w:r>
-        <w:rPr>
-          <w:rFonts w:ascii="Times New Roman" w:hAnsi="Times New Roman" w:cs="Times New Roman"/>
-          <w:sz w:val="28"/>
-          <w:szCs w:val="28"/>
-        </w:rPr>
-        <w:t>Календарный график работы над проектом на весь период проектирования (с обозначением сроков выполнения и трудоемкости отдельных этапом):</w:t>
+        <w:t xml:space="preserve"> Календарный график работы над проектом на весь период проектирования (с обозначением сроков выполнения и трудоемкости отдельных этапом):</w:t>
       </w:r>
     </w:p>
     <w:p>
@@ -998,7 +1368,95 @@
           <w:szCs w:val="28"/>
           <w:u w:val="single"/>
         </w:rPr>
-        <w:t>Введение, Разделы 1, 2 к 15 октября 2022 г. – 15 %;</w:t>
+        <w:t xml:space="preserve"> раздел </w:t>
+      </w:r>
+      <w:r>
+        <w:rPr>
+          <w:rFonts w:ascii="Times New Roman" w:hAnsi="Times New Roman" w:cs="Times New Roman"/>
+          <w:i/>
+          <w:iCs/>
+          <w:sz w:val="28"/>
+          <w:szCs w:val="28"/>
+          <w:u w:val="single"/>
+        </w:rPr>
+        <w:t>1</w:t>
+      </w:r>
+      <w:r>
+        <w:rPr>
+          <w:rFonts w:ascii="Times New Roman" w:hAnsi="Times New Roman" w:cs="Times New Roman"/>
+          <w:i/>
+          <w:iCs/>
+          <w:sz w:val="28"/>
+          <w:szCs w:val="28"/>
+          <w:u w:val="single"/>
+        </w:rPr>
+        <w:t xml:space="preserve"> к </w:t>
+      </w:r>
+      <w:r>
+        <w:rPr>
+          <w:rFonts w:ascii="Times New Roman" w:hAnsi="Times New Roman" w:cs="Times New Roman"/>
+          <w:i/>
+          <w:iCs/>
+          <w:sz w:val="28"/>
+          <w:szCs w:val="28"/>
+          <w:u w:val="single"/>
+        </w:rPr>
+        <w:t>15</w:t>
+      </w:r>
+      <w:r>
+        <w:rPr>
+          <w:rFonts w:ascii="Times New Roman" w:hAnsi="Times New Roman" w:cs="Times New Roman"/>
+          <w:i/>
+          <w:iCs/>
+          <w:sz w:val="28"/>
+          <w:szCs w:val="28"/>
+          <w:u w:val="single"/>
+        </w:rPr>
+        <w:t xml:space="preserve"> </w:t>
+      </w:r>
+      <w:r>
+        <w:rPr>
+          <w:rFonts w:ascii="Times New Roman" w:hAnsi="Times New Roman" w:cs="Times New Roman"/>
+          <w:i/>
+          <w:iCs/>
+          <w:sz w:val="28"/>
+          <w:szCs w:val="28"/>
+          <w:u w:val="single"/>
+        </w:rPr>
+        <w:t>октября</w:t>
+      </w:r>
+      <w:r>
+        <w:rPr>
+          <w:rFonts w:ascii="Times New Roman" w:hAnsi="Times New Roman" w:cs="Times New Roman"/>
+          <w:i/>
+          <w:iCs/>
+          <w:sz w:val="28"/>
+          <w:szCs w:val="28"/>
+          <w:u w:val="single"/>
+        </w:rPr>
+        <w:t xml:space="preserve"> 2022 г. – </w:t>
+      </w:r>
+      <w:r>
+        <w:rPr>
+          <w:rFonts w:ascii="Times New Roman" w:hAnsi="Times New Roman" w:cs="Times New Roman"/>
+          <w:i/>
+          <w:iCs/>
+          <w:sz w:val="28"/>
+          <w:szCs w:val="28"/>
+          <w:u w:val="single"/>
+        </w:rPr>
+        <w:t>2</w:t>
+      </w:r>
+      <w:r>
+        <w:rPr>
+          <w:rFonts w:ascii="Times New Roman" w:hAnsi="Times New Roman" w:cs="Times New Roman"/>
+          <w:i/>
+          <w:iCs/>
+          <w:sz w:val="28"/>
+          <w:szCs w:val="28"/>
+          <w:u w:val="single"/>
+        </w:rPr>
+        <w:t>0 %;</w:t>
       </w:r>
     </w:p>
     <w:p>
@@ -1022,7 +1480,73 @@
           <w:szCs w:val="28"/>
           <w:u w:val="single"/>
         </w:rPr>
-        <w:t xml:space="preserve"> раздел 3 к 5 ноября 2022 г. – 30 %;</w:t>
+        <w:t xml:space="preserve"> разделы </w:t>
+      </w:r>
+      <w:r>
+        <w:rPr>
+          <w:rFonts w:ascii="Times New Roman" w:hAnsi="Times New Roman" w:cs="Times New Roman"/>
+          <w:i/>
+          <w:iCs/>
+          <w:sz w:val="28"/>
+          <w:szCs w:val="28"/>
+          <w:u w:val="single"/>
+        </w:rPr>
+        <w:t>2, 3</w:t>
+      </w:r>
+      <w:r>
+        <w:rPr>
+          <w:rFonts w:ascii="Times New Roman" w:hAnsi="Times New Roman" w:cs="Times New Roman"/>
+          <w:i/>
+          <w:iCs/>
+          <w:sz w:val="28"/>
+          <w:szCs w:val="28"/>
+          <w:u w:val="single"/>
+        </w:rPr>
+        <w:t xml:space="preserve"> к </w:t>
+      </w:r>
+      <w:r>
+        <w:rPr>
+          <w:rFonts w:ascii="Times New Roman" w:hAnsi="Times New Roman" w:cs="Times New Roman"/>
+          <w:i/>
+          <w:iCs/>
+          <w:sz w:val="28"/>
+          <w:szCs w:val="28"/>
+          <w:u w:val="single"/>
+        </w:rPr>
+        <w:t>15</w:t>
+      </w:r>
+      <w:r>
+        <w:rPr>
+          <w:rFonts w:ascii="Times New Roman" w:hAnsi="Times New Roman" w:cs="Times New Roman"/>
+          <w:i/>
+          <w:iCs/>
+          <w:sz w:val="28"/>
+          <w:szCs w:val="28"/>
+          <w:u w:val="single"/>
+        </w:rPr>
+        <w:t xml:space="preserve"> ноября 2022 г. – </w:t>
+      </w:r>
+      <w:r>
+        <w:rPr>
+          <w:rFonts w:ascii="Times New Roman" w:hAnsi="Times New Roman" w:cs="Times New Roman"/>
+          <w:i/>
+          <w:iCs/>
+          <w:sz w:val="28"/>
+          <w:szCs w:val="28"/>
+          <w:u w:val="single"/>
+        </w:rPr>
+        <w:t>4</w:t>
+      </w:r>
+      <w:r>
+        <w:rPr>
+          <w:rFonts w:ascii="Times New Roman" w:hAnsi="Times New Roman" w:cs="Times New Roman"/>
+          <w:i/>
+          <w:iCs/>
+          <w:sz w:val="28"/>
+          <w:szCs w:val="28"/>
+          <w:u w:val="single"/>
+        </w:rPr>
+        <w:t>0 %;</w:t>
       </w:r>
     </w:p>
     <w:p>
@@ -1046,10 +1570,74 @@
           <w:szCs w:val="28"/>
           <w:u w:val="single"/>
         </w:rPr>
-        <w:t xml:space="preserve"> разделы 4, 5 к 26 ноября 2022 г. – 30 %;</w:t>
-      </w:r>
-      <w:bookmarkStart w:id="0" w:name="_GoBack"/>
-      <w:bookmarkEnd w:id="0"/>
+        <w:t xml:space="preserve">раздел </w:t>
+      </w:r>
+      <w:r>
+        <w:rPr>
+          <w:rFonts w:ascii="Times New Roman" w:hAnsi="Times New Roman" w:cs="Times New Roman"/>
+          <w:i/>
+          <w:iCs/>
+          <w:sz w:val="28"/>
+          <w:szCs w:val="28"/>
+          <w:u w:val="single"/>
+        </w:rPr>
+        <w:t>4</w:t>
+      </w:r>
+      <w:r>
+        <w:rPr>
+          <w:rFonts w:ascii="Times New Roman" w:hAnsi="Times New Roman" w:cs="Times New Roman"/>
+          <w:i/>
+          <w:iCs/>
+          <w:sz w:val="28"/>
+          <w:szCs w:val="28"/>
+          <w:u w:val="single"/>
+        </w:rPr>
+        <w:t xml:space="preserve"> к 1</w:t>
+      </w:r>
+      <w:r>
+        <w:rPr>
+          <w:rFonts w:ascii="Times New Roman" w:hAnsi="Times New Roman" w:cs="Times New Roman"/>
+          <w:i/>
+          <w:iCs/>
+          <w:sz w:val="28"/>
+          <w:szCs w:val="28"/>
+          <w:u w:val="single"/>
+        </w:rPr>
+        <w:t>5</w:t>
+      </w:r>
+      <w:r>
+        <w:rPr>
+          <w:rFonts w:ascii="Times New Roman" w:hAnsi="Times New Roman" w:cs="Times New Roman"/>
+          <w:i/>
+          <w:iCs/>
+          <w:sz w:val="28"/>
+          <w:szCs w:val="28"/>
+          <w:u w:val="single"/>
+        </w:rPr>
+        <w:t xml:space="preserve"> декабря 2022 г. – </w:t>
+      </w:r>
+      <w:r>
+        <w:rPr>
+          <w:rFonts w:ascii="Times New Roman" w:hAnsi="Times New Roman" w:cs="Times New Roman"/>
+          <w:i/>
+          <w:iCs/>
+          <w:sz w:val="28"/>
+          <w:szCs w:val="28"/>
+          <w:u w:val="single"/>
+        </w:rPr>
+        <w:t>2</w:t>
+      </w:r>
+      <w:r>
+        <w:rPr>
+          <w:rFonts w:ascii="Times New Roman" w:hAnsi="Times New Roman" w:cs="Times New Roman"/>
+          <w:i/>
+          <w:iCs/>
+          <w:sz w:val="28"/>
+          <w:szCs w:val="28"/>
+          <w:u w:val="single"/>
+        </w:rPr>
+        <w:t xml:space="preserve">0% </w:t>
+      </w:r>
     </w:p>
     <w:p>
       <w:pPr>
@@ -1072,7 +1660,51 @@
           <w:szCs w:val="28"/>
           <w:u w:val="single"/>
         </w:rPr>
-        <w:t xml:space="preserve">разделы 7, 8 к 10 декабря 2022 г. – 10% </w:t>
+        <w:t xml:space="preserve">оформление пояснительной записки до </w:t>
+      </w:r>
+      <w:r>
+        <w:rPr>
+          <w:rFonts w:ascii="Times New Roman" w:hAnsi="Times New Roman" w:cs="Times New Roman"/>
+          <w:i/>
+          <w:iCs/>
+          <w:sz w:val="28"/>
+          <w:szCs w:val="28"/>
+          <w:u w:val="single"/>
+        </w:rPr>
+        <w:t>19</w:t>
+      </w:r>
+      <w:r>
+        <w:rPr>
+          <w:rFonts w:ascii="Times New Roman" w:hAnsi="Times New Roman" w:cs="Times New Roman"/>
+          <w:i/>
+          <w:iCs/>
+          <w:sz w:val="28"/>
+          <w:szCs w:val="28"/>
+          <w:u w:val="single"/>
+        </w:rPr>
+        <w:t xml:space="preserve"> декабря 2022 г. – </w:t>
+      </w:r>
+      <w:r>
+        <w:rPr>
+          <w:rFonts w:ascii="Times New Roman" w:hAnsi="Times New Roman" w:cs="Times New Roman"/>
+          <w:i/>
+          <w:iCs/>
+          <w:sz w:val="28"/>
+          <w:szCs w:val="28"/>
+          <w:u w:val="single"/>
+        </w:rPr>
+        <w:t>20</w:t>
+      </w:r>
+      <w:r>
+        <w:rPr>
+          <w:rFonts w:ascii="Times New Roman" w:hAnsi="Times New Roman" w:cs="Times New Roman"/>
+          <w:i/>
+          <w:iCs/>
+          <w:sz w:val="28"/>
+          <w:szCs w:val="28"/>
+          <w:u w:val="single"/>
+        </w:rPr>
+        <w:t xml:space="preserve"> %</w:t>
       </w:r>
     </w:p>
     <w:p>
@@ -1096,32 +1728,62 @@
           <w:szCs w:val="28"/>
           <w:u w:val="single"/>
         </w:rPr>
-        <w:t>оформление пояснительной записки до 21 декабря 2022 г. – 15 %</w:t>
+        <w:t xml:space="preserve">Защита курсового проекта с </w:t>
+      </w:r>
+      <w:r>
+        <w:rPr>
+          <w:rFonts w:ascii="Times New Roman" w:hAnsi="Times New Roman" w:cs="Times New Roman"/>
+          <w:i/>
+          <w:iCs/>
+          <w:sz w:val="28"/>
+          <w:szCs w:val="28"/>
+          <w:u w:val="single"/>
+        </w:rPr>
+        <w:t>19</w:t>
+      </w:r>
+      <w:r>
+        <w:rPr>
+          <w:rFonts w:ascii="Times New Roman" w:hAnsi="Times New Roman" w:cs="Times New Roman"/>
+          <w:i/>
+          <w:iCs/>
+          <w:sz w:val="28"/>
+          <w:szCs w:val="28"/>
+          <w:u w:val="single"/>
+        </w:rPr>
+        <w:t xml:space="preserve"> декабря 2022 г. по </w:t>
+      </w:r>
+      <w:r>
+        <w:rPr>
+          <w:rFonts w:ascii="Times New Roman" w:hAnsi="Times New Roman" w:cs="Times New Roman"/>
+          <w:i/>
+          <w:iCs/>
+          <w:sz w:val="28"/>
+          <w:szCs w:val="28"/>
+          <w:u w:val="single"/>
+        </w:rPr>
+        <w:t>31</w:t>
+      </w:r>
+      <w:r>
+        <w:rPr>
+          <w:rFonts w:ascii="Times New Roman" w:hAnsi="Times New Roman" w:cs="Times New Roman"/>
+          <w:i/>
+          <w:iCs/>
+          <w:sz w:val="28"/>
+          <w:szCs w:val="28"/>
+          <w:u w:val="single"/>
+        </w:rPr>
+        <w:t xml:space="preserve"> декабря 2022 г.</w:t>
       </w:r>
     </w:p>
     <w:p>
       <w:pPr>
-        <w:spacing w:after="0"/>
-        <w:rPr>
-          <w:rFonts w:ascii="Times New Roman" w:hAnsi="Times New Roman" w:cs="Times New Roman"/>
-          <w:i/>
-          <w:iCs/>
-          <w:sz w:val="28"/>
-          <w:szCs w:val="28"/>
-          <w:u w:val="single"/>
-        </w:rPr>
-      </w:pPr>
-      <w:r>
-        <w:rPr>
-          <w:rFonts w:ascii="Times New Roman" w:hAnsi="Times New Roman" w:cs="Times New Roman"/>
-          <w:i/>
-          <w:iCs/>
-          <w:sz w:val="28"/>
-          <w:szCs w:val="28"/>
-          <w:u w:val="single"/>
-        </w:rPr>
-        <w:t>Защита курсового проекта с 22 декабря 2022 г. по 26 декабря 2022 г.</w:t>
-      </w:r>
+        <w:jc w:val="both"/>
+        <w:rPr>
+          <w:rFonts w:ascii="Times New Roman" w:eastAsia="Calibri" w:hAnsi="Times New Roman" w:cs="Times New Roman"/>
+          <w:sz w:val="28"/>
+          <w:szCs w:val="28"/>
+        </w:rPr>
+      </w:pPr>
     </w:p>
     <w:p>
       <w:pPr>
@@ -1132,6 +1794,75 @@
           <w:szCs w:val="28"/>
         </w:rPr>
       </w:pPr>
+      <w:r>
+        <w:rPr>
+          <w:rFonts w:ascii="Times New Roman" w:eastAsia="Calibri" w:hAnsi="Times New Roman" w:cs="Times New Roman"/>
+          <w:sz w:val="28"/>
+          <w:szCs w:val="28"/>
+        </w:rPr>
+        <w:t>Дата выдачи задания</w:t>
+      </w:r>
+      <w:r>
+        <w:rPr>
+          <w:rFonts w:ascii="Times New Roman" w:eastAsia="Calibri" w:hAnsi="Times New Roman" w:cs="Times New Roman"/>
+          <w:sz w:val="28"/>
+          <w:szCs w:val="28"/>
+        </w:rPr>
+        <w:t>:</w:t>
+      </w:r>
+      <w:r>
+        <w:rPr>
+          <w:rFonts w:ascii="Times New Roman" w:eastAsia="Calibri" w:hAnsi="Times New Roman" w:cs="Times New Roman"/>
+          <w:sz w:val="28"/>
+          <w:szCs w:val="28"/>
+        </w:rPr>
+        <w:t xml:space="preserve"> </w:t>
+      </w:r>
+      <w:r>
+        <w:rPr>
+          <w:rFonts w:ascii="Times New Roman" w:eastAsia="Calibri" w:hAnsi="Times New Roman" w:cs="Times New Roman"/>
+          <w:i/>
+          <w:iCs/>
+          <w:sz w:val="28"/>
+          <w:szCs w:val="28"/>
+          <w:u w:val="single"/>
+        </w:rPr>
+        <w:t>1</w:t>
+      </w:r>
+      <w:r>
+        <w:rPr>
+          <w:rFonts w:ascii="Times New Roman" w:eastAsia="Calibri" w:hAnsi="Times New Roman" w:cs="Times New Roman"/>
+          <w:i/>
+          <w:iCs/>
+          <w:sz w:val="28"/>
+          <w:szCs w:val="28"/>
+          <w:u w:val="single"/>
+        </w:rPr>
+        <w:t>6</w:t>
+      </w:r>
+      <w:r>
+        <w:rPr>
+          <w:rFonts w:ascii="Times New Roman" w:eastAsia="Calibri" w:hAnsi="Times New Roman" w:cs="Times New Roman"/>
+          <w:i/>
+          <w:iCs/>
+          <w:sz w:val="28"/>
+          <w:szCs w:val="28"/>
+          <w:u w:val="single"/>
+        </w:rPr>
+        <w:t xml:space="preserve"> сентября 2022 г.</w:t>
+      </w:r>
+      <w:r>
+        <w:rPr>
+          <w:rFonts w:ascii="Times New Roman" w:eastAsia="Calibri" w:hAnsi="Times New Roman" w:cs="Times New Roman"/>
+          <w:i/>
+          <w:iCs/>
+          <w:color w:val="FFFFFF"/>
+          <w:sz w:val="28"/>
+          <w:szCs w:val="28"/>
+          <w:u w:val="single"/>
+        </w:rPr>
+        <w:t>––––––</w:t>
+      </w:r>
     </w:p>
     <w:p>
       <w:pPr>
@@ -1142,75 +1873,6 @@
           <w:szCs w:val="28"/>
         </w:rPr>
       </w:pPr>
-      <w:r>
-        <w:rPr>
-          <w:rFonts w:ascii="Times New Roman" w:eastAsia="Calibri" w:hAnsi="Times New Roman" w:cs="Times New Roman"/>
-          <w:sz w:val="28"/>
-          <w:szCs w:val="28"/>
-        </w:rPr>
-        <w:t>Дата выдачи задания</w:t>
-      </w:r>
-      <w:r>
-        <w:rPr>
-          <w:rFonts w:ascii="Times New Roman" w:eastAsia="Calibri" w:hAnsi="Times New Roman" w:cs="Times New Roman"/>
-          <w:sz w:val="28"/>
-          <w:szCs w:val="28"/>
-        </w:rPr>
-        <w:t>:</w:t>
-      </w:r>
-      <w:r>
-        <w:rPr>
-          <w:rFonts w:ascii="Times New Roman" w:eastAsia="Calibri" w:hAnsi="Times New Roman" w:cs="Times New Roman"/>
-          <w:sz w:val="28"/>
-          <w:szCs w:val="28"/>
-        </w:rPr>
-        <w:t xml:space="preserve"> </w:t>
-      </w:r>
-      <w:r>
-        <w:rPr>
-          <w:rFonts w:ascii="Times New Roman" w:eastAsia="Calibri" w:hAnsi="Times New Roman" w:cs="Times New Roman"/>
-          <w:i/>
-          <w:iCs/>
-          <w:sz w:val="28"/>
-          <w:szCs w:val="28"/>
-          <w:u w:val="single"/>
-        </w:rPr>
-        <w:t>1</w:t>
-      </w:r>
-      <w:r>
-        <w:rPr>
-          <w:rFonts w:ascii="Times New Roman" w:eastAsia="Calibri" w:hAnsi="Times New Roman" w:cs="Times New Roman"/>
-          <w:i/>
-          <w:iCs/>
-          <w:sz w:val="28"/>
-          <w:szCs w:val="28"/>
-          <w:u w:val="single"/>
-        </w:rPr>
-        <w:t>5</w:t>
-      </w:r>
-      <w:r>
-        <w:rPr>
-          <w:rFonts w:ascii="Times New Roman" w:eastAsia="Calibri" w:hAnsi="Times New Roman" w:cs="Times New Roman"/>
-          <w:i/>
-          <w:iCs/>
-          <w:sz w:val="28"/>
-          <w:szCs w:val="28"/>
-          <w:u w:val="single"/>
-        </w:rPr>
-        <w:t xml:space="preserve"> сентября 2022 г.</w:t>
-      </w:r>
-      <w:r>
-        <w:rPr>
-          <w:rFonts w:ascii="Times New Roman" w:eastAsia="Calibri" w:hAnsi="Times New Roman" w:cs="Times New Roman"/>
-          <w:i/>
-          <w:iCs/>
-          <w:color w:val="FFFFFF"/>
-          <w:sz w:val="28"/>
-          <w:szCs w:val="28"/>
-          <w:u w:val="single"/>
-        </w:rPr>
-        <w:t>––––––</w:t>
-      </w:r>
     </w:p>
     <w:p>
       <w:pPr>
@@ -1221,16 +1883,6 @@
           <w:szCs w:val="28"/>
         </w:rPr>
       </w:pPr>
-    </w:p>
-    <w:p>
-      <w:pPr>
-        <w:jc w:val="both"/>
-        <w:rPr>
-          <w:rFonts w:ascii="Times New Roman" w:eastAsia="Calibri" w:hAnsi="Times New Roman" w:cs="Times New Roman"/>
-          <w:sz w:val="28"/>
-          <w:szCs w:val="28"/>
-        </w:rPr>
-      </w:pPr>
       <w:r>
         <w:rPr>
           <w:rFonts w:ascii="Times New Roman" w:eastAsia="Calibri" w:hAnsi="Times New Roman" w:cs="Times New Roman"/>
@@ -1296,15 +1948,7 @@
           <w:sz w:val="28"/>
           <w:szCs w:val="28"/>
         </w:rPr>
-        <w:t>А.В.</w:t>
-      </w:r>
-      <w:r>
-        <w:rPr>
-          <w:rFonts w:ascii="Times New Roman" w:eastAsia="Calibri" w:hAnsi="Times New Roman" w:cs="Times New Roman"/>
-          <w:sz w:val="28"/>
-          <w:szCs w:val="28"/>
-        </w:rPr>
-        <w:t xml:space="preserve"> </w:t>
+        <w:t xml:space="preserve">А.В. </w:t>
       </w:r>
       <w:proofErr w:type="spellStart"/>
       <w:r>
@@ -1532,7 +2176,7 @@
     </w:p>
     <w:sectPr>
       <w:pgSz w:w="11906" w:h="16838"/>
-      <w:pgMar w:top="1134" w:right="850" w:bottom="1134" w:left="1701" w:header="708" w:footer="708" w:gutter="0"/>
+      <w:pgMar w:top="1134" w:right="851" w:bottom="1531" w:left="1701" w:header="709" w:footer="709" w:gutter="0"/>
       <w:cols w:space="708"/>
       <w:docGrid w:linePitch="360"/>
     </w:sectPr>

</xml_diff>